<commit_message>
Add read file and main image for this application
</commit_message>
<xml_diff>
--- a/assests/Manual.docx
+++ b/assests/Manual.docx
@@ -13,6 +13,61 @@
     <w:p>
       <w:r>
         <w:t xml:space="preserve">This GUI as a hobby project, I definitely use AI to cut the code snipped to complete this project but not 100%. The main objective of this GUI is test the model for object detection using bounding box after training. It works with picture, Videos as well as live There are some feature definitely needs to fix I will fix in future. </w:t>
+      </w:r>
+    </w:p>
+    <w:p>
+      <w:r>
+        <w:rPr>
+          <w:noProof/>
+        </w:rPr>
+        <w:drawing>
+          <wp:inline distT="0" distB="0" distL="0" distR="0">
+            <wp:extent cx="5943600" cy="4129964"/>
+            <wp:effectExtent l="0" t="0" r="0" b="4445"/>
+            <wp:docPr id="8" name="Picture 8" descr="D:\a\Ultralytics_YOLO_Object_Detection_Testing_GUI\assests\main.jpg"/>
+            <wp:cNvGraphicFramePr>
+              <a:graphicFrameLocks xmlns:a="http://schemas.openxmlformats.org/drawingml/2006/main" noChangeAspect="1"/>
+            </wp:cNvGraphicFramePr>
+            <a:graphic xmlns:a="http://schemas.openxmlformats.org/drawingml/2006/main">
+              <a:graphicData uri="http://schemas.openxmlformats.org/drawingml/2006/picture">
+                <pic:pic xmlns:pic="http://schemas.openxmlformats.org/drawingml/2006/picture">
+                  <pic:nvPicPr>
+                    <pic:cNvPr id="0" name="Picture 1" descr="D:\a\Ultralytics_YOLO_Object_Detection_Testing_GUI\assests\main.jpg"/>
+                    <pic:cNvPicPr>
+                      <a:picLocks noChangeAspect="1" noChangeArrowheads="1"/>
+                    </pic:cNvPicPr>
+                  </pic:nvPicPr>
+                  <pic:blipFill>
+                    <a:blip r:embed="rId7">
+                      <a:extLst>
+                        <a:ext uri="{28A0092B-C50C-407E-A947-70E740481C1C}">
+                          <a14:useLocalDpi xmlns:a14="http://schemas.microsoft.com/office/drawing/2010/main" val="0"/>
+                        </a:ext>
+                      </a:extLst>
+                    </a:blip>
+                    <a:srcRect/>
+                    <a:stretch>
+                      <a:fillRect/>
+                    </a:stretch>
+                  </pic:blipFill>
+                  <pic:spPr bwMode="auto">
+                    <a:xfrm>
+                      <a:off x="0" y="0"/>
+                      <a:ext cx="5943600" cy="4129964"/>
+                    </a:xfrm>
+                    <a:prstGeom prst="rect">
+                      <a:avLst/>
+                    </a:prstGeom>
+                    <a:noFill/>
+                    <a:ln>
+                      <a:noFill/>
+                    </a:ln>
+                  </pic:spPr>
+                </pic:pic>
+              </a:graphicData>
+            </a:graphic>
+          </wp:inline>
+        </w:drawing>
       </w:r>
       <w:bookmarkStart w:id="0" w:name="_GoBack"/>
       <w:bookmarkEnd w:id="0"/>
@@ -79,6 +134,7 @@
       <w:r>
         <w:rPr>
           <w:rFonts w:ascii="Helvetica" w:hAnsi="Helvetica"/>
+          <w:noProof/>
         </w:rPr>
         <w:drawing>
           <wp:inline distT="0" distB="0" distL="0" distR="0" wp14:anchorId="45982706" wp14:editId="44F29076">
@@ -96,7 +152,7 @@
                     <pic:cNvPicPr/>
                   </pic:nvPicPr>
                   <pic:blipFill>
-                    <a:blip r:embed="rId7"/>
+                    <a:blip r:embed="rId8"/>
                     <a:stretch>
                       <a:fillRect/>
                     </a:stretch>
@@ -157,7 +213,9 @@
       <w:r>
         <w:rPr>
           <w:rFonts w:ascii="Helvetica" w:hAnsi="Helvetica"/>
-        </w:rPr>
+          <w:noProof/>
+        </w:rPr>
+        <w:lastRenderedPageBreak/>
         <w:drawing>
           <wp:inline distT="0" distB="0" distL="0" distR="0" wp14:anchorId="7A8AC2C3" wp14:editId="7C045509">
             <wp:extent cx="5943600" cy="3978275"/>
@@ -174,7 +232,7 @@
                     <pic:cNvPicPr/>
                   </pic:nvPicPr>
                   <pic:blipFill>
-                    <a:blip r:embed="rId8"/>
+                    <a:blip r:embed="rId9"/>
                     <a:stretch>
                       <a:fillRect/>
                     </a:stretch>
@@ -276,7 +334,7 @@
                           <pic:cNvPicPr/>
                         </pic:nvPicPr>
                         <pic:blipFill>
-                          <a:blip r:embed="rId9"/>
+                          <a:blip r:embed="rId10"/>
                           <a:stretch>
                             <a:fillRect/>
                           </a:stretch>
@@ -337,7 +395,7 @@
                           <pic:cNvPicPr/>
                         </pic:nvPicPr>
                         <pic:blipFill>
-                          <a:blip r:embed="rId10"/>
+                          <a:blip r:embed="rId11"/>
                           <a:stretch>
                             <a:fillRect/>
                           </a:stretch>
@@ -423,6 +481,7 @@
       <w:r>
         <w:rPr>
           <w:rFonts w:ascii="Helvetica" w:hAnsi="Helvetica"/>
+          <w:noProof/>
         </w:rPr>
         <w:drawing>
           <wp:inline distT="0" distB="0" distL="0" distR="0" wp14:anchorId="4FCF95BD" wp14:editId="2D65E47B">
@@ -440,7 +499,7 @@
                     <pic:cNvPicPr/>
                   </pic:nvPicPr>
                   <pic:blipFill>
-                    <a:blip r:embed="rId11"/>
+                    <a:blip r:embed="rId12"/>
                     <a:stretch>
                       <a:fillRect/>
                     </a:stretch>
@@ -471,6 +530,7 @@
         <w:pStyle w:val="Heading2"/>
       </w:pPr>
       <w:r>
+        <w:lastRenderedPageBreak/>
         <w:t>Image detection:</w:t>
       </w:r>
     </w:p>
@@ -483,125 +543,13 @@
       <w:r>
         <w:rPr>
           <w:rFonts w:ascii="Helvetica" w:hAnsi="Helvetica"/>
+          <w:noProof/>
         </w:rPr>
         <w:drawing>
           <wp:inline distT="0" distB="0" distL="0" distR="0" wp14:anchorId="5BB65863" wp14:editId="5BBE7FD5">
             <wp:extent cx="3305636" cy="1352739"/>
             <wp:effectExtent l="0" t="0" r="0" b="0"/>
             <wp:docPr id="6" name="Picture 6"/>
-            <wp:cNvGraphicFramePr>
-              <a:graphicFrameLocks xmlns:a="http://schemas.openxmlformats.org/drawingml/2006/main" noChangeAspect="1"/>
-            </wp:cNvGraphicFramePr>
-            <a:graphic xmlns:a="http://schemas.openxmlformats.org/drawingml/2006/main">
-              <a:graphicData uri="http://schemas.openxmlformats.org/drawingml/2006/picture">
-                <pic:pic xmlns:pic="http://schemas.openxmlformats.org/drawingml/2006/picture">
-                  <pic:nvPicPr>
-                    <pic:cNvPr id="1" name=""/>
-                    <pic:cNvPicPr/>
-                  </pic:nvPicPr>
-                  <pic:blipFill>
-                    <a:blip r:embed="rId12"/>
-                    <a:stretch>
-                      <a:fillRect/>
-                    </a:stretch>
-                  </pic:blipFill>
-                  <pic:spPr>
-                    <a:xfrm>
-                      <a:off x="0" y="0"/>
-                      <a:ext cx="3305636" cy="1352739"/>
-                    </a:xfrm>
-                    <a:prstGeom prst="rect">
-                      <a:avLst/>
-                    </a:prstGeom>
-                  </pic:spPr>
-                </pic:pic>
-              </a:graphicData>
-            </a:graphic>
-          </wp:inline>
-        </w:drawing>
-      </w:r>
-    </w:p>
-    <w:p>
-      <w:pPr>
-        <w:pStyle w:val="ListParagraph"/>
-        <w:numPr>
-          <w:ilvl w:val="0"/>
-          <w:numId w:val="1"/>
-        </w:numPr>
-        <w:rPr>
-          <w:rFonts w:ascii="Helvetica" w:hAnsi="Helvetica"/>
-        </w:rPr>
-      </w:pPr>
-      <w:r>
-        <w:rPr>
-          <w:rFonts w:ascii="Helvetica" w:hAnsi="Helvetica"/>
-          <w:b/>
-          <w:bCs/>
-        </w:rPr>
-        <w:t xml:space="preserve">Select Image: </w:t>
-      </w:r>
-      <w:r>
-        <w:rPr>
-          <w:rFonts w:ascii="Helvetica" w:hAnsi="Helvetica"/>
-        </w:rPr>
-        <w:t>Browse the image you want to detect.</w:t>
-      </w:r>
-    </w:p>
-    <w:p>
-      <w:pPr>
-        <w:pStyle w:val="ListParagraph"/>
-        <w:numPr>
-          <w:ilvl w:val="0"/>
-          <w:numId w:val="1"/>
-        </w:numPr>
-        <w:rPr>
-          <w:rFonts w:ascii="Helvetica" w:hAnsi="Helvetica"/>
-        </w:rPr>
-      </w:pPr>
-      <w:r>
-        <w:rPr>
-          <w:rFonts w:ascii="Helvetica" w:hAnsi="Helvetica"/>
-          <w:b/>
-          <w:bCs/>
-        </w:rPr>
-        <w:t xml:space="preserve">Detect Objects: </w:t>
-      </w:r>
-      <w:r>
-        <w:rPr>
-          <w:rFonts w:ascii="Helvetica" w:hAnsi="Helvetica"/>
-        </w:rPr>
-        <w:t xml:space="preserve">Detect the object based on your trained model. It will create bounding box around your object. For </w:t>
-      </w:r>
-      <w:r>
-        <w:rPr>
-          <w:rFonts w:ascii="Helvetica" w:hAnsi="Helvetica"/>
-        </w:rPr>
-        <w:t>example,</w:t>
-      </w:r>
-      <w:r>
-        <w:rPr>
-          <w:rFonts w:ascii="Helvetica" w:hAnsi="Helvetica"/>
-        </w:rPr>
-        <w:t xml:space="preserve"> below Model can detect with 0.86 accuracy this is cat.</w:t>
-      </w:r>
-    </w:p>
-    <w:p>
-      <w:pPr>
-        <w:ind w:left="720"/>
-        <w:jc w:val="center"/>
-        <w:rPr>
-          <w:rFonts w:ascii="Helvetica" w:hAnsi="Helvetica"/>
-        </w:rPr>
-      </w:pPr>
-      <w:r>
-        <w:rPr>
-          <w:rFonts w:ascii="Helvetica" w:hAnsi="Helvetica"/>
-        </w:rPr>
-        <w:drawing>
-          <wp:inline distT="0" distB="0" distL="0" distR="0" wp14:anchorId="73E810D7" wp14:editId="28DB0DDB">
-            <wp:extent cx="2474396" cy="1866900"/>
-            <wp:effectExtent l="0" t="0" r="2540" b="0"/>
-            <wp:docPr id="7" name="Picture 7"/>
             <wp:cNvGraphicFramePr>
               <a:graphicFrameLocks xmlns:a="http://schemas.openxmlformats.org/drawingml/2006/main" noChangeAspect="1"/>
             </wp:cNvGraphicFramePr>
@@ -621,6 +569,120 @@
                   <pic:spPr>
                     <a:xfrm>
                       <a:off x="0" y="0"/>
+                      <a:ext cx="3305636" cy="1352739"/>
+                    </a:xfrm>
+                    <a:prstGeom prst="rect">
+                      <a:avLst/>
+                    </a:prstGeom>
+                  </pic:spPr>
+                </pic:pic>
+              </a:graphicData>
+            </a:graphic>
+          </wp:inline>
+        </w:drawing>
+      </w:r>
+    </w:p>
+    <w:p>
+      <w:pPr>
+        <w:pStyle w:val="ListParagraph"/>
+        <w:numPr>
+          <w:ilvl w:val="0"/>
+          <w:numId w:val="1"/>
+        </w:numPr>
+        <w:rPr>
+          <w:rFonts w:ascii="Helvetica" w:hAnsi="Helvetica"/>
+        </w:rPr>
+      </w:pPr>
+      <w:r>
+        <w:rPr>
+          <w:rFonts w:ascii="Helvetica" w:hAnsi="Helvetica"/>
+          <w:b/>
+          <w:bCs/>
+        </w:rPr>
+        <w:t xml:space="preserve">Select Image: </w:t>
+      </w:r>
+      <w:r>
+        <w:rPr>
+          <w:rFonts w:ascii="Helvetica" w:hAnsi="Helvetica"/>
+        </w:rPr>
+        <w:t>Browse the image you want to detect.</w:t>
+      </w:r>
+    </w:p>
+    <w:p>
+      <w:pPr>
+        <w:pStyle w:val="ListParagraph"/>
+        <w:numPr>
+          <w:ilvl w:val="0"/>
+          <w:numId w:val="1"/>
+        </w:numPr>
+        <w:rPr>
+          <w:rFonts w:ascii="Helvetica" w:hAnsi="Helvetica"/>
+        </w:rPr>
+      </w:pPr>
+      <w:r>
+        <w:rPr>
+          <w:rFonts w:ascii="Helvetica" w:hAnsi="Helvetica"/>
+          <w:b/>
+          <w:bCs/>
+        </w:rPr>
+        <w:t xml:space="preserve">Detect Objects: </w:t>
+      </w:r>
+      <w:r>
+        <w:rPr>
+          <w:rFonts w:ascii="Helvetica" w:hAnsi="Helvetica"/>
+        </w:rPr>
+        <w:t xml:space="preserve">Detect the object based on your trained model. It will create bounding box around your object. For </w:t>
+      </w:r>
+      <w:r>
+        <w:rPr>
+          <w:rFonts w:ascii="Helvetica" w:hAnsi="Helvetica"/>
+        </w:rPr>
+        <w:t>example,</w:t>
+      </w:r>
+      <w:r>
+        <w:rPr>
+          <w:rFonts w:ascii="Helvetica" w:hAnsi="Helvetica"/>
+        </w:rPr>
+        <w:t xml:space="preserve"> below Model can detect with 0.86 accuracy this is cat.</w:t>
+      </w:r>
+    </w:p>
+    <w:p>
+      <w:pPr>
+        <w:ind w:left="720"/>
+        <w:jc w:val="center"/>
+        <w:rPr>
+          <w:rFonts w:ascii="Helvetica" w:hAnsi="Helvetica"/>
+        </w:rPr>
+      </w:pPr>
+      <w:r>
+        <w:rPr>
+          <w:rFonts w:ascii="Helvetica" w:hAnsi="Helvetica"/>
+          <w:noProof/>
+        </w:rPr>
+        <w:drawing>
+          <wp:inline distT="0" distB="0" distL="0" distR="0" wp14:anchorId="73E810D7" wp14:editId="28DB0DDB">
+            <wp:extent cx="2474396" cy="1866900"/>
+            <wp:effectExtent l="0" t="0" r="2540" b="0"/>
+            <wp:docPr id="7" name="Picture 7"/>
+            <wp:cNvGraphicFramePr>
+              <a:graphicFrameLocks xmlns:a="http://schemas.openxmlformats.org/drawingml/2006/main" noChangeAspect="1"/>
+            </wp:cNvGraphicFramePr>
+            <a:graphic xmlns:a="http://schemas.openxmlformats.org/drawingml/2006/main">
+              <a:graphicData uri="http://schemas.openxmlformats.org/drawingml/2006/picture">
+                <pic:pic xmlns:pic="http://schemas.openxmlformats.org/drawingml/2006/picture">
+                  <pic:nvPicPr>
+                    <pic:cNvPr id="1" name=""/>
+                    <pic:cNvPicPr/>
+                  </pic:nvPicPr>
+                  <pic:blipFill>
+                    <a:blip r:embed="rId14"/>
+                    <a:stretch>
+                      <a:fillRect/>
+                    </a:stretch>
+                  </pic:blipFill>
+                  <pic:spPr>
+                    <a:xfrm>
+                      <a:off x="0" y="0"/>
                       <a:ext cx="2480725" cy="1871675"/>
                     </a:xfrm>
                     <a:prstGeom prst="rect">
@@ -665,7 +727,6 @@
         <w:pStyle w:val="Heading2"/>
       </w:pPr>
       <w:r>
-        <w:lastRenderedPageBreak/>
         <w:t>Video Detection:</w:t>
       </w:r>
     </w:p>
@@ -684,6 +745,7 @@
       <w:r>
         <w:rPr>
           <w:rFonts w:ascii="Helvetica" w:hAnsi="Helvetica"/>
+          <w:noProof/>
         </w:rPr>
         <w:drawing>
           <wp:inline distT="0" distB="0" distL="0" distR="0" wp14:anchorId="7C25F531" wp14:editId="573C56AE">
@@ -701,7 +763,7 @@
                     <pic:cNvPicPr/>
                   </pic:nvPicPr>
                   <pic:blipFill>
-                    <a:blip r:embed="rId14"/>
+                    <a:blip r:embed="rId15"/>
                     <a:stretch>
                       <a:fillRect/>
                     </a:stretch>
@@ -851,6 +913,7 @@
         <w:pStyle w:val="Heading2"/>
       </w:pPr>
       <w:r>
+        <w:lastRenderedPageBreak/>
         <w:t xml:space="preserve">Live Detection </w:t>
       </w:r>
     </w:p>
@@ -869,6 +932,7 @@
       <w:r>
         <w:rPr>
           <w:rFonts w:ascii="Helvetica" w:hAnsi="Helvetica"/>
+          <w:noProof/>
         </w:rPr>
         <w:drawing>
           <wp:inline distT="0" distB="0" distL="0" distR="0" wp14:anchorId="5FDAE8C1" wp14:editId="6C201E0F">
@@ -886,7 +950,7 @@
                     <pic:cNvPicPr/>
                   </pic:nvPicPr>
                   <pic:blipFill>
-                    <a:blip r:embed="rId15"/>
+                    <a:blip r:embed="rId16"/>
                     <a:stretch>
                       <a:fillRect/>
                     </a:stretch>

</xml_diff>